<commit_message>
thêm chức năng AI phân tích quá trình học tập
</commit_message>
<xml_diff>
--- a/Các chức năng.docx
+++ b/Các chức năng.docx
@@ -81,8 +81,6 @@
         </w:rPr>
         <w:t xml:space="preserve">Thiết kế giao diện di động </w:t>
       </w:r>
-      <w:bookmarkStart w:id="0" w:name="_GoBack"/>
-      <w:bookmarkEnd w:id="0"/>
     </w:p>
     <w:p>
       <w:pPr>
@@ -113,7 +111,7 @@
           <w:rFonts w:hint="default"/>
           <w:lang w:val="vi-VN"/>
         </w:rPr>
-        <w:t>Đổi môn học thay đổi dữ liệu phát biểu tương ứng môn đó</w:t>
+        <w:t>Đổi môn học thay đổi dữ liệu phát biểu, điểm tương ứng môn đó</w:t>
       </w:r>
     </w:p>
     <w:p>
@@ -129,23 +127,7 @@
           <w:rFonts w:hint="default"/>
           <w:lang w:val="vi-VN"/>
         </w:rPr>
-        <w:t>Quay số ngẫu nhiên trả bài</w:t>
-      </w:r>
-    </w:p>
-    <w:p>
-      <w:pPr>
-        <w:numPr>
-          <w:ilvl w:val="0"/>
-          <w:numId w:val="11"/>
-        </w:numPr>
-        <w:ind w:left="425" w:leftChars="0" w:hanging="425" w:firstLineChars="0"/>
-      </w:pPr>
-      <w:r>
-        <w:rPr>
-          <w:rFonts w:hint="default"/>
-          <w:lang w:val="vi-VN"/>
-        </w:rPr>
-        <w:t>Hiển thị biểu mẫu nhập điểm khi random trúng</w:t>
+        <w:t>Quay số ngẫu nhiên trả bài, Hiển thị biểu mẫu nhập điểm khi random trúng</w:t>
       </w:r>
     </w:p>
     <w:p>
@@ -193,7 +175,25 @@
           <w:rFonts w:hint="default"/>
           <w:lang w:val="vi-VN"/>
         </w:rPr>
-        <w:t>Thống kê quá trình học tập của học sinh theo môn học</w:t>
+        <w:t>Thay đổi vị trí học sinh</w:t>
+      </w:r>
+      <w:bookmarkStart w:id="0" w:name="_GoBack"/>
+      <w:bookmarkEnd w:id="0"/>
+    </w:p>
+    <w:p>
+      <w:pPr>
+        <w:numPr>
+          <w:ilvl w:val="0"/>
+          <w:numId w:val="11"/>
+        </w:numPr>
+        <w:ind w:left="425" w:leftChars="0" w:hanging="425" w:firstLineChars="0"/>
+      </w:pPr>
+      <w:r>
+        <w:rPr>
+          <w:rFonts w:hint="default"/>
+          <w:lang w:val="vi-VN"/>
+        </w:rPr>
+        <w:t>Thống kê quá trình học tập của học sinh theo từng môn học</w:t>
       </w:r>
     </w:p>
     <w:p>
@@ -212,7 +212,30 @@
         <w:t>Thống kế quá trình học tập của học sinh theo thời gian (toàn bộ/ hôm nay/ tuần này /  tháng này)</w:t>
       </w:r>
     </w:p>
-    <w:p/>
+    <w:p>
+      <w:pPr>
+        <w:numPr>
+          <w:ilvl w:val="0"/>
+          <w:numId w:val="11"/>
+        </w:numPr>
+        <w:ind w:left="425" w:leftChars="0" w:hanging="425" w:firstLineChars="0"/>
+      </w:pPr>
+      <w:r>
+        <w:rPr>
+          <w:rFonts w:hint="default"/>
+          <w:lang w:val="vi-VN"/>
+        </w:rPr>
+        <w:t>Sắp xếp học sinh lượt phát biểu cao nhất, nhiều cột điểm nhất</w:t>
+      </w:r>
+    </w:p>
+    <w:p>
+      <w:pPr>
+        <w:rPr>
+          <w:rFonts w:hint="default"/>
+          <w:lang w:val="vi-VN"/>
+        </w:rPr>
+      </w:pPr>
+    </w:p>
     <w:sectPr>
       <w:pgSz w:w="11906" w:h="16838"/>
       <w:pgMar w:top="1440" w:right="1800" w:bottom="1440" w:left="1800" w:header="720" w:footer="720" w:gutter="0"/>
@@ -500,29 +523,29 @@
     <w:lsdException w:unhideWhenUsed="0" w:uiPriority="0" w:semiHidden="0" w:name="index 1"/>
     <w:lsdException w:unhideWhenUsed="0" w:uiPriority="0" w:semiHidden="0" w:name="index 2"/>
     <w:lsdException w:qFormat="1" w:unhideWhenUsed="0" w:uiPriority="0" w:semiHidden="0" w:name="index 3"/>
-    <w:lsdException w:unhideWhenUsed="0" w:uiPriority="0" w:semiHidden="0" w:name="index 4"/>
+    <w:lsdException w:qFormat="1" w:unhideWhenUsed="0" w:uiPriority="0" w:semiHidden="0" w:name="index 4"/>
     <w:lsdException w:unhideWhenUsed="0" w:uiPriority="0" w:semiHidden="0" w:name="index 5"/>
-    <w:lsdException w:unhideWhenUsed="0" w:uiPriority="0" w:semiHidden="0" w:name="index 6"/>
-    <w:lsdException w:unhideWhenUsed="0" w:uiPriority="0" w:semiHidden="0" w:name="index 7"/>
+    <w:lsdException w:qFormat="1" w:unhideWhenUsed="0" w:uiPriority="0" w:semiHidden="0" w:name="index 6"/>
+    <w:lsdException w:qFormat="1" w:unhideWhenUsed="0" w:uiPriority="0" w:semiHidden="0" w:name="index 7"/>
     <w:lsdException w:unhideWhenUsed="0" w:uiPriority="0" w:semiHidden="0" w:name="index 8"/>
     <w:lsdException w:qFormat="1" w:unhideWhenUsed="0" w:uiPriority="0" w:semiHidden="0" w:name="index 9"/>
     <w:lsdException w:qFormat="1" w:unhideWhenUsed="0" w:uiPriority="0" w:semiHidden="0" w:name="toc 1"/>
     <w:lsdException w:qFormat="1" w:unhideWhenUsed="0" w:uiPriority="0" w:semiHidden="0" w:name="toc 2"/>
     <w:lsdException w:unhideWhenUsed="0" w:uiPriority="0" w:semiHidden="0" w:name="toc 3"/>
-    <w:lsdException w:unhideWhenUsed="0" w:uiPriority="0" w:semiHidden="0" w:name="toc 4"/>
+    <w:lsdException w:qFormat="1" w:unhideWhenUsed="0" w:uiPriority="0" w:semiHidden="0" w:name="toc 4"/>
     <w:lsdException w:unhideWhenUsed="0" w:uiPriority="0" w:semiHidden="0" w:name="toc 5"/>
-    <w:lsdException w:unhideWhenUsed="0" w:uiPriority="0" w:semiHidden="0" w:name="toc 6"/>
-    <w:lsdException w:unhideWhenUsed="0" w:uiPriority="0" w:semiHidden="0" w:name="toc 7"/>
+    <w:lsdException w:qFormat="1" w:unhideWhenUsed="0" w:uiPriority="0" w:semiHidden="0" w:name="toc 6"/>
+    <w:lsdException w:qFormat="1" w:unhideWhenUsed="0" w:uiPriority="0" w:semiHidden="0" w:name="toc 7"/>
     <w:lsdException w:unhideWhenUsed="0" w:uiPriority="0" w:semiHidden="0" w:name="toc 8"/>
     <w:lsdException w:unhideWhenUsed="0" w:uiPriority="0" w:semiHidden="0" w:name="toc 9"/>
-    <w:lsdException w:unhideWhenUsed="0" w:uiPriority="0" w:semiHidden="0" w:name="Normal Indent"/>
+    <w:lsdException w:qFormat="1" w:unhideWhenUsed="0" w:uiPriority="0" w:semiHidden="0" w:name="Normal Indent"/>
     <w:lsdException w:unhideWhenUsed="0" w:uiPriority="0" w:semiHidden="0" w:name="footnote text"/>
     <w:lsdException w:unhideWhenUsed="0" w:uiPriority="0" w:semiHidden="0" w:name="annotation text"/>
     <w:lsdException w:unhideWhenUsed="0" w:uiPriority="0" w:semiHidden="0" w:name="header"/>
     <w:lsdException w:unhideWhenUsed="0" w:uiPriority="0" w:semiHidden="0" w:name="footer"/>
     <w:lsdException w:qFormat="1" w:unhideWhenUsed="0" w:uiPriority="0" w:semiHidden="0" w:name="index heading"/>
     <w:lsdException w:qFormat="1" w:uiPriority="0" w:name="caption"/>
-    <w:lsdException w:unhideWhenUsed="0" w:uiPriority="0" w:semiHidden="0" w:name="table of figures"/>
+    <w:lsdException w:qFormat="1" w:unhideWhenUsed="0" w:uiPriority="0" w:semiHidden="0" w:name="table of figures"/>
     <w:lsdException w:unhideWhenUsed="0" w:uiPriority="0" w:semiHidden="0" w:name="envelope address"/>
     <w:lsdException w:unhideWhenUsed="0" w:uiPriority="0" w:semiHidden="0" w:name="envelope return"/>
     <w:lsdException w:unhideWhenUsed="0" w:uiPriority="0" w:semiHidden="0" w:name="footnote reference"/>
@@ -534,8 +557,8 @@
     <w:lsdException w:unhideWhenUsed="0" w:uiPriority="0" w:semiHidden="0" w:name="table of authorities"/>
     <w:lsdException w:unhideWhenUsed="0" w:uiPriority="0" w:semiHidden="0" w:name="macro"/>
     <w:lsdException w:unhideWhenUsed="0" w:uiPriority="0" w:semiHidden="0" w:name="toa heading"/>
-    <w:lsdException w:unhideWhenUsed="0" w:uiPriority="0" w:semiHidden="0" w:name="List"/>
-    <w:lsdException w:unhideWhenUsed="0" w:uiPriority="0" w:semiHidden="0" w:name="List Bullet"/>
+    <w:lsdException w:qFormat="1" w:unhideWhenUsed="0" w:uiPriority="0" w:semiHidden="0" w:name="List"/>
+    <w:lsdException w:qFormat="1" w:unhideWhenUsed="0" w:uiPriority="0" w:semiHidden="0" w:name="List Bullet"/>
     <w:lsdException w:qFormat="1" w:unhideWhenUsed="0" w:uiPriority="0" w:semiHidden="0" w:name="List Number"/>
     <w:lsdException w:qFormat="1" w:unhideWhenUsed="0" w:uiPriority="0" w:semiHidden="0" w:name="List 2"/>
     <w:lsdException w:unhideWhenUsed="0" w:uiPriority="0" w:semiHidden="0" w:name="List 3"/>
@@ -544,7 +567,7 @@
     <w:lsdException w:unhideWhenUsed="0" w:uiPriority="0" w:semiHidden="0" w:name="List Bullet 2"/>
     <w:lsdException w:qFormat="1" w:unhideWhenUsed="0" w:uiPriority="0" w:semiHidden="0" w:name="List Bullet 3"/>
     <w:lsdException w:unhideWhenUsed="0" w:uiPriority="0" w:semiHidden="0" w:name="List Bullet 4"/>
-    <w:lsdException w:unhideWhenUsed="0" w:uiPriority="0" w:semiHidden="0" w:name="List Bullet 5"/>
+    <w:lsdException w:qFormat="1" w:unhideWhenUsed="0" w:uiPriority="0" w:semiHidden="0" w:name="List Bullet 5"/>
     <w:lsdException w:unhideWhenUsed="0" w:uiPriority="0" w:semiHidden="0" w:name="List Number 2"/>
     <w:lsdException w:qFormat="1" w:unhideWhenUsed="0" w:uiPriority="0" w:semiHidden="0" w:name="List Number 3"/>
     <w:lsdException w:unhideWhenUsed="0" w:uiPriority="0" w:semiHidden="0" w:name="List Number 4"/>
@@ -558,7 +581,7 @@
     <w:lsdException w:unhideWhenUsed="0" w:uiPriority="0" w:semiHidden="0" w:name="List Continue"/>
     <w:lsdException w:qFormat="1" w:unhideWhenUsed="0" w:uiPriority="0" w:semiHidden="0" w:name="List Continue 2"/>
     <w:lsdException w:unhideWhenUsed="0" w:uiPriority="0" w:semiHidden="0" w:name="List Continue 3"/>
-    <w:lsdException w:unhideWhenUsed="0" w:uiPriority="0" w:semiHidden="0" w:name="List Continue 4"/>
+    <w:lsdException w:qFormat="1" w:unhideWhenUsed="0" w:uiPriority="0" w:semiHidden="0" w:name="List Continue 4"/>
     <w:lsdException w:unhideWhenUsed="0" w:uiPriority="0" w:semiHidden="0" w:name="List Continue 5"/>
     <w:lsdException w:unhideWhenUsed="0" w:uiPriority="0" w:semiHidden="0" w:name="Message Header"/>
     <w:lsdException w:qFormat="1" w:unhideWhenUsed="0" w:uiPriority="0" w:semiHidden="0" w:name="Subtitle"/>
@@ -583,19 +606,19 @@
     <w:lsdException w:unhideWhenUsed="0" w:uiPriority="0" w:semiHidden="0" w:name="HTML Acronym"/>
     <w:lsdException w:unhideWhenUsed="0" w:uiPriority="0" w:semiHidden="0" w:name="HTML Address"/>
     <w:lsdException w:qFormat="1" w:unhideWhenUsed="0" w:uiPriority="0" w:semiHidden="0" w:name="HTML Cite"/>
-    <w:lsdException w:unhideWhenUsed="0" w:uiPriority="0" w:semiHidden="0" w:name="HTML Code"/>
-    <w:lsdException w:unhideWhenUsed="0" w:uiPriority="0" w:semiHidden="0" w:name="HTML Definition"/>
+    <w:lsdException w:qFormat="1" w:unhideWhenUsed="0" w:uiPriority="0" w:semiHidden="0" w:name="HTML Code"/>
+    <w:lsdException w:qFormat="1" w:unhideWhenUsed="0" w:uiPriority="0" w:semiHidden="0" w:name="HTML Definition"/>
     <w:lsdException w:unhideWhenUsed="0" w:uiPriority="0" w:semiHidden="0" w:name="HTML Keyboard"/>
     <w:lsdException w:qFormat="1" w:unhideWhenUsed="0" w:uiPriority="0" w:semiHidden="0" w:name="HTML Preformatted"/>
     <w:lsdException w:unhideWhenUsed="0" w:uiPriority="0" w:semiHidden="0" w:name="HTML Sample"/>
     <w:lsdException w:unhideWhenUsed="0" w:uiPriority="0" w:semiHidden="0" w:name="HTML Typewriter"/>
-    <w:lsdException w:unhideWhenUsed="0" w:uiPriority="0" w:semiHidden="0" w:name="HTML Variable"/>
+    <w:lsdException w:qFormat="1" w:unhideWhenUsed="0" w:uiPriority="0" w:semiHidden="0" w:name="HTML Variable"/>
     <w:lsdException w:unhideWhenUsed="0" w:uiPriority="0" w:name="Normal Table"/>
     <w:lsdException w:unhideWhenUsed="0" w:uiPriority="0" w:semiHidden="0" w:name="annotation subject"/>
-    <w:lsdException w:unhideWhenUsed="0" w:uiPriority="0" w:semiHidden="0" w:name="Table Simple 1"/>
+    <w:lsdException w:qFormat="1" w:unhideWhenUsed="0" w:uiPriority="0" w:semiHidden="0" w:name="Table Simple 1"/>
     <w:lsdException w:unhideWhenUsed="0" w:uiPriority="0" w:semiHidden="0" w:name="Table Simple 2"/>
     <w:lsdException w:unhideWhenUsed="0" w:uiPriority="0" w:semiHidden="0" w:name="Table Simple 3"/>
-    <w:lsdException w:unhideWhenUsed="0" w:uiPriority="0" w:semiHidden="0" w:name="Table Classic 1"/>
+    <w:lsdException w:qFormat="1" w:unhideWhenUsed="0" w:uiPriority="0" w:semiHidden="0" w:name="Table Classic 1"/>
     <w:lsdException w:unhideWhenUsed="0" w:uiPriority="0" w:semiHidden="0" w:name="Table Classic 2"/>
     <w:lsdException w:unhideWhenUsed="0" w:uiPriority="0" w:semiHidden="0" w:name="Table Classic 3"/>
     <w:lsdException w:unhideWhenUsed="0" w:uiPriority="0" w:semiHidden="0" w:name="Table Classic 4"/>
@@ -605,33 +628,33 @@
     <w:lsdException w:unhideWhenUsed="0" w:uiPriority="0" w:semiHidden="0" w:name="Table Columns 1"/>
     <w:lsdException w:unhideWhenUsed="0" w:uiPriority="0" w:semiHidden="0" w:name="Table Columns 2"/>
     <w:lsdException w:unhideWhenUsed="0" w:uiPriority="0" w:semiHidden="0" w:name="Table Columns 3"/>
-    <w:lsdException w:unhideWhenUsed="0" w:uiPriority="0" w:semiHidden="0" w:name="Table Columns 4"/>
+    <w:lsdException w:qFormat="1" w:unhideWhenUsed="0" w:uiPriority="0" w:semiHidden="0" w:name="Table Columns 4"/>
     <w:lsdException w:unhideWhenUsed="0" w:uiPriority="0" w:semiHidden="0" w:name="Table Columns 5"/>
-    <w:lsdException w:unhideWhenUsed="0" w:uiPriority="0" w:semiHidden="0" w:name="Table Grid 1"/>
-    <w:lsdException w:unhideWhenUsed="0" w:uiPriority="0" w:semiHidden="0" w:name="Table Grid 2"/>
+    <w:lsdException w:qFormat="1" w:unhideWhenUsed="0" w:uiPriority="0" w:semiHidden="0" w:name="Table Grid 1"/>
+    <w:lsdException w:qFormat="1" w:unhideWhenUsed="0" w:uiPriority="0" w:semiHidden="0" w:name="Table Grid 2"/>
     <w:lsdException w:unhideWhenUsed="0" w:uiPriority="0" w:semiHidden="0" w:name="Table Grid 3"/>
-    <w:lsdException w:unhideWhenUsed="0" w:uiPriority="0" w:semiHidden="0" w:name="Table Grid 4"/>
+    <w:lsdException w:qFormat="1" w:unhideWhenUsed="0" w:uiPriority="0" w:semiHidden="0" w:name="Table Grid 4"/>
     <w:lsdException w:unhideWhenUsed="0" w:uiPriority="0" w:semiHidden="0" w:name="Table Grid 5"/>
-    <w:lsdException w:unhideWhenUsed="0" w:uiPriority="0" w:semiHidden="0" w:name="Table Grid 6"/>
+    <w:lsdException w:qFormat="1" w:unhideWhenUsed="0" w:uiPriority="0" w:semiHidden="0" w:name="Table Grid 6"/>
     <w:lsdException w:qFormat="1" w:unhideWhenUsed="0" w:uiPriority="0" w:semiHidden="0" w:name="Table Grid 7"/>
     <w:lsdException w:unhideWhenUsed="0" w:uiPriority="0" w:semiHidden="0" w:name="Table Grid 8"/>
-    <w:lsdException w:unhideWhenUsed="0" w:uiPriority="0" w:semiHidden="0" w:name="Table List 1"/>
+    <w:lsdException w:qFormat="1" w:unhideWhenUsed="0" w:uiPriority="0" w:semiHidden="0" w:name="Table List 1"/>
     <w:lsdException w:unhideWhenUsed="0" w:uiPriority="0" w:semiHidden="0" w:name="Table List 2"/>
     <w:lsdException w:unhideWhenUsed="0" w:uiPriority="0" w:semiHidden="0" w:name="Table List 3"/>
     <w:lsdException w:qFormat="1" w:unhideWhenUsed="0" w:uiPriority="0" w:semiHidden="0" w:name="Table List 4"/>
     <w:lsdException w:unhideWhenUsed="0" w:uiPriority="0" w:semiHidden="0" w:name="Table List 5"/>
     <w:lsdException w:unhideWhenUsed="0" w:uiPriority="0" w:semiHidden="0" w:name="Table List 6"/>
     <w:lsdException w:qFormat="1" w:unhideWhenUsed="0" w:uiPriority="0" w:semiHidden="0" w:name="Table List 7"/>
-    <w:lsdException w:unhideWhenUsed="0" w:uiPriority="0" w:semiHidden="0" w:name="Table List 8"/>
+    <w:lsdException w:qFormat="1" w:unhideWhenUsed="0" w:uiPriority="0" w:semiHidden="0" w:name="Table List 8"/>
     <w:lsdException w:unhideWhenUsed="0" w:uiPriority="0" w:semiHidden="0" w:name="Table 3D effects 1"/>
-    <w:lsdException w:unhideWhenUsed="0" w:uiPriority="0" w:semiHidden="0" w:name="Table 3D effects 2"/>
+    <w:lsdException w:qFormat="1" w:unhideWhenUsed="0" w:uiPriority="0" w:semiHidden="0" w:name="Table 3D effects 2"/>
     <w:lsdException w:unhideWhenUsed="0" w:uiPriority="0" w:semiHidden="0" w:name="Table 3D effects 3"/>
-    <w:lsdException w:unhideWhenUsed="0" w:uiPriority="0" w:semiHidden="0" w:name="Table Contemporary"/>
+    <w:lsdException w:qFormat="1" w:unhideWhenUsed="0" w:uiPriority="0" w:semiHidden="0" w:name="Table Contemporary"/>
     <w:lsdException w:unhideWhenUsed="0" w:uiPriority="0" w:semiHidden="0" w:name="Table Elegant"/>
     <w:lsdException w:unhideWhenUsed="0" w:uiPriority="0" w:semiHidden="0" w:name="Table Professional"/>
     <w:lsdException w:unhideWhenUsed="0" w:uiPriority="0" w:semiHidden="0" w:name="Table Subtle 1"/>
     <w:lsdException w:unhideWhenUsed="0" w:uiPriority="0" w:semiHidden="0" w:name="Table Subtle 2"/>
-    <w:lsdException w:unhideWhenUsed="0" w:uiPriority="0" w:semiHidden="0" w:name="Table Web 1"/>
+    <w:lsdException w:qFormat="1" w:unhideWhenUsed="0" w:uiPriority="0" w:semiHidden="0" w:name="Table Web 1"/>
     <w:lsdException w:unhideWhenUsed="0" w:uiPriority="0" w:semiHidden="0" w:name="Table Web 2"/>
     <w:lsdException w:unhideWhenUsed="0" w:uiPriority="0" w:semiHidden="0" w:name="Table Web 3"/>
     <w:lsdException w:unhideWhenUsed="0" w:uiPriority="0" w:semiHidden="0" w:name="Balloon Text"/>
@@ -1253,6 +1276,7 @@
   <w:style w:type="character" w:styleId="44">
     <w:name w:val="HTML Code"/>
     <w:basedOn w:val="11"/>
+    <w:qFormat/>
     <w:uiPriority w:val="0"/>
     <w:rPr>
       <w:rFonts w:ascii="Courier New" w:hAnsi="Courier New" w:cs="Courier New"/>
@@ -1263,6 +1287,7 @@
   <w:style w:type="character" w:styleId="45">
     <w:name w:val="HTML Definition"/>
     <w:basedOn w:val="11"/>
+    <w:qFormat/>
     <w:uiPriority w:val="0"/>
     <w:rPr>
       <w:i/>
@@ -1310,6 +1335,7 @@
   <w:style w:type="character" w:styleId="50">
     <w:name w:val="HTML Variable"/>
     <w:basedOn w:val="11"/>
+    <w:qFormat/>
     <w:uiPriority w:val="0"/>
     <w:rPr>
       <w:i/>
@@ -1354,6 +1380,7 @@
     <w:name w:val="index 4"/>
     <w:basedOn w:val="1"/>
     <w:next w:val="1"/>
+    <w:qFormat/>
     <w:uiPriority w:val="0"/>
     <w:pPr>
       <w:ind w:left="600" w:leftChars="600"/>
@@ -1372,6 +1399,7 @@
     <w:name w:val="index 6"/>
     <w:basedOn w:val="1"/>
     <w:next w:val="1"/>
+    <w:qFormat/>
     <w:uiPriority w:val="0"/>
     <w:pPr>
       <w:ind w:left="1000" w:leftChars="1000"/>
@@ -1381,6 +1409,7 @@
     <w:name w:val="index 7"/>
     <w:basedOn w:val="1"/>
     <w:next w:val="1"/>
+    <w:qFormat/>
     <w:uiPriority w:val="0"/>
     <w:pPr>
       <w:ind w:left="1200" w:leftChars="1200"/>
@@ -1425,6 +1454,7 @@
   <w:style w:type="paragraph" w:styleId="63">
     <w:name w:val="List"/>
     <w:basedOn w:val="1"/>
+    <w:qFormat/>
     <w:uiPriority w:val="0"/>
     <w:pPr>
       <w:ind w:left="200" w:hanging="200" w:hangingChars="200"/>
@@ -1466,6 +1496,7 @@
   <w:style w:type="paragraph" w:styleId="68">
     <w:name w:val="List Bullet"/>
     <w:basedOn w:val="1"/>
+    <w:qFormat/>
     <w:uiPriority w:val="0"/>
     <w:pPr>
       <w:numPr>
@@ -1511,6 +1542,7 @@
   <w:style w:type="paragraph" w:styleId="72">
     <w:name w:val="List Bullet 5"/>
     <w:basedOn w:val="1"/>
+    <w:qFormat/>
     <w:uiPriority w:val="0"/>
     <w:pPr>
       <w:numPr>
@@ -1550,6 +1582,7 @@
   <w:style w:type="paragraph" w:styleId="76">
     <w:name w:val="List Continue 4"/>
     <w:basedOn w:val="1"/>
+    <w:qFormat/>
     <w:uiPriority w:val="0"/>
     <w:pPr>
       <w:spacing w:after="120"/>
@@ -1684,6 +1717,7 @@
   <w:style w:type="paragraph" w:styleId="86">
     <w:name w:val="Normal Indent"/>
     <w:basedOn w:val="1"/>
+    <w:qFormat/>
     <w:uiPriority w:val="0"/>
     <w:pPr>
       <w:ind w:firstLine="420" w:firstLineChars="200"/>
@@ -1868,6 +1902,7 @@
   <w:style w:type="table" w:styleId="95">
     <w:name w:val="Table 3D effects 2"/>
     <w:basedOn w:val="12"/>
+    <w:qFormat/>
     <w:uiPriority w:val="0"/>
     <w:pPr>
       <w:widowControl w:val="0"/>
@@ -2032,6 +2067,7 @@
   <w:style w:type="table" w:styleId="97">
     <w:name w:val="Table Classic 1"/>
     <w:basedOn w:val="12"/>
+    <w:qFormat/>
     <w:uiPriority w:val="0"/>
     <w:pPr>
       <w:widowControl w:val="0"/>
@@ -2917,6 +2953,7 @@
   <w:style w:type="table" w:styleId="107">
     <w:name w:val="Table Columns 4"/>
     <w:basedOn w:val="12"/>
+    <w:qFormat/>
     <w:uiPriority w:val="0"/>
     <w:pPr>
       <w:widowControl w:val="0"/>
@@ -3074,6 +3111,7 @@
   <w:style w:type="table" w:styleId="109">
     <w:name w:val="Table Contemporary"/>
     <w:basedOn w:val="12"/>
+    <w:qFormat/>
     <w:uiPriority w:val="0"/>
     <w:pPr>
       <w:widowControl w:val="0"/>
@@ -3184,6 +3222,7 @@
   <w:style w:type="table" w:styleId="112">
     <w:name w:val="Table Grid 1"/>
     <w:basedOn w:val="12"/>
+    <w:qFormat/>
     <w:uiPriority w:val="0"/>
     <w:pPr>
       <w:widowControl w:val="0"/>
@@ -3241,6 +3280,7 @@
   <w:style w:type="table" w:styleId="113">
     <w:name w:val="Table Grid 2"/>
     <w:basedOn w:val="12"/>
+    <w:qFormat/>
     <w:uiPriority w:val="0"/>
     <w:pPr>
       <w:widowControl w:val="0"/>
@@ -3379,6 +3419,7 @@
   <w:style w:type="table" w:styleId="115">
     <w:name w:val="Table Grid 4"/>
     <w:basedOn w:val="12"/>
+    <w:qFormat/>
     <w:uiPriority w:val="0"/>
     <w:pPr>
       <w:widowControl w:val="0"/>
@@ -3510,6 +3551,7 @@
   <w:style w:type="table" w:styleId="117">
     <w:name w:val="Table Grid 6"/>
     <w:basedOn w:val="12"/>
+    <w:qFormat/>
     <w:uiPriority w:val="0"/>
     <w:pPr>
       <w:widowControl w:val="0"/>
@@ -3735,6 +3777,7 @@
   <w:style w:type="table" w:styleId="120">
     <w:name w:val="Table List 1"/>
     <w:basedOn w:val="12"/>
+    <w:qFormat/>
     <w:uiPriority w:val="0"/>
     <w:pPr>
       <w:widowControl w:val="0"/>
@@ -4204,6 +4247,7 @@
   <w:style w:type="table" w:styleId="127">
     <w:name w:val="Table List 8"/>
     <w:basedOn w:val="12"/>
+    <w:qFormat/>
     <w:uiPriority w:val="0"/>
     <w:pPr>
       <w:widowControl w:val="0"/>
@@ -4321,6 +4365,7 @@
     <w:name w:val="table of figures"/>
     <w:basedOn w:val="1"/>
     <w:next w:val="1"/>
+    <w:qFormat/>
     <w:uiPriority w:val="0"/>
     <w:pPr>
       <w:ind w:leftChars="200" w:hanging="200" w:hangingChars="200"/>
@@ -4366,6 +4411,7 @@
   <w:style w:type="table" w:styleId="131">
     <w:name w:val="Table Simple 1"/>
     <w:basedOn w:val="12"/>
+    <w:qFormat/>
     <w:uiPriority w:val="0"/>
     <w:pPr>
       <w:widowControl w:val="0"/>
@@ -4727,6 +4773,7 @@
   <w:style w:type="table" w:styleId="137">
     <w:name w:val="Table Web 1"/>
     <w:basedOn w:val="12"/>
+    <w:qFormat/>
     <w:uiPriority w:val="0"/>
     <w:pPr>
       <w:widowControl w:val="0"/>
@@ -4900,6 +4947,7 @@
     <w:name w:val="toc 4"/>
     <w:basedOn w:val="1"/>
     <w:next w:val="1"/>
+    <w:qFormat/>
     <w:uiPriority w:val="0"/>
     <w:pPr>
       <w:ind w:left="1260" w:leftChars="600"/>
@@ -4918,6 +4966,7 @@
     <w:name w:val="toc 6"/>
     <w:basedOn w:val="1"/>
     <w:next w:val="1"/>
+    <w:qFormat/>
     <w:uiPriority w:val="0"/>
     <w:pPr>
       <w:ind w:left="2100" w:leftChars="1000"/>
@@ -4927,6 +4976,7 @@
     <w:name w:val="toc 7"/>
     <w:basedOn w:val="1"/>
     <w:next w:val="1"/>
+    <w:qFormat/>
     <w:uiPriority w:val="0"/>
     <w:pPr>
       <w:ind w:left="2520" w:leftChars="1200"/>

</xml_diff>